<commit_message>
add additional commands to file git commands
</commit_message>
<xml_diff>
--- a/GITCOMMANDS.docx
+++ b/GITCOMMANDS.docx
@@ -4,8 +4,13 @@
   <w:body>
     <w:p>
       <w:pPr>
+        <w:pStyle w:val="ListParagraph"/>
+        <w:numPr>
+          <w:ilvl w:val="0"/>
+          <w:numId w:val="1"/>
+        </w:numPr>
         <w:tabs>
-          <w:tab w:val="left" w:pos="5760"/>
+          <w:tab w:val="left" w:pos="5040"/>
         </w:tabs>
       </w:pPr>
       <w:r>
@@ -26,8 +31,13 @@
     </w:p>
     <w:p>
       <w:pPr>
+        <w:pStyle w:val="ListParagraph"/>
+        <w:numPr>
+          <w:ilvl w:val="0"/>
+          <w:numId w:val="1"/>
+        </w:numPr>
         <w:tabs>
-          <w:tab w:val="left" w:pos="5760"/>
+          <w:tab w:val="left" w:pos="5040"/>
         </w:tabs>
       </w:pPr>
       <w:r>
@@ -47,8 +57,13 @@
     </w:p>
     <w:p>
       <w:pPr>
+        <w:pStyle w:val="ListParagraph"/>
+        <w:numPr>
+          <w:ilvl w:val="0"/>
+          <w:numId w:val="1"/>
+        </w:numPr>
         <w:tabs>
-          <w:tab w:val="left" w:pos="5760"/>
+          <w:tab w:val="left" w:pos="5040"/>
         </w:tabs>
       </w:pPr>
       <w:r>
@@ -77,8 +92,13 @@
     </w:p>
     <w:p>
       <w:pPr>
+        <w:pStyle w:val="ListParagraph"/>
+        <w:numPr>
+          <w:ilvl w:val="0"/>
+          <w:numId w:val="1"/>
+        </w:numPr>
         <w:tabs>
-          <w:tab w:val="left" w:pos="5760"/>
+          <w:tab w:val="left" w:pos="5040"/>
         </w:tabs>
       </w:pPr>
       <w:r>
@@ -99,8 +119,13 @@
     </w:p>
     <w:p>
       <w:pPr>
+        <w:pStyle w:val="ListParagraph"/>
+        <w:numPr>
+          <w:ilvl w:val="0"/>
+          <w:numId w:val="1"/>
+        </w:numPr>
         <w:tabs>
-          <w:tab w:val="left" w:pos="5760"/>
+          <w:tab w:val="left" w:pos="5040"/>
         </w:tabs>
       </w:pPr>
       <w:r>
@@ -121,8 +146,13 @@
     </w:p>
     <w:p>
       <w:pPr>
+        <w:pStyle w:val="ListParagraph"/>
+        <w:numPr>
+          <w:ilvl w:val="0"/>
+          <w:numId w:val="1"/>
+        </w:numPr>
         <w:tabs>
-          <w:tab w:val="left" w:pos="5760"/>
+          <w:tab w:val="left" w:pos="5040"/>
         </w:tabs>
       </w:pPr>
       <w:r>
@@ -135,8 +165,13 @@
     </w:p>
     <w:p>
       <w:pPr>
+        <w:pStyle w:val="ListParagraph"/>
+        <w:numPr>
+          <w:ilvl w:val="0"/>
+          <w:numId w:val="1"/>
+        </w:numPr>
         <w:tabs>
-          <w:tab w:val="left" w:pos="5760"/>
+          <w:tab w:val="left" w:pos="5040"/>
         </w:tabs>
       </w:pPr>
       <w:r>
@@ -149,8 +184,13 @@
     </w:p>
     <w:p>
       <w:pPr>
+        <w:pStyle w:val="ListParagraph"/>
+        <w:numPr>
+          <w:ilvl w:val="0"/>
+          <w:numId w:val="1"/>
+        </w:numPr>
         <w:tabs>
-          <w:tab w:val="left" w:pos="5760"/>
+          <w:tab w:val="left" w:pos="5040"/>
         </w:tabs>
       </w:pPr>
       <w:r>
@@ -163,8 +203,13 @@
     </w:p>
     <w:p>
       <w:pPr>
+        <w:pStyle w:val="ListParagraph"/>
+        <w:numPr>
+          <w:ilvl w:val="0"/>
+          <w:numId w:val="1"/>
+        </w:numPr>
         <w:tabs>
-          <w:tab w:val="left" w:pos="5760"/>
+          <w:tab w:val="left" w:pos="5040"/>
         </w:tabs>
       </w:pPr>
       <w:r>
@@ -177,10 +222,242 @@
     </w:p>
     <w:p>
       <w:pPr>
+        <w:pStyle w:val="ListParagraph"/>
+        <w:numPr>
+          <w:ilvl w:val="0"/>
+          <w:numId w:val="1"/>
+        </w:numPr>
         <w:tabs>
-          <w:tab w:val="left" w:pos="5760"/>
+          <w:tab w:val="left" w:pos="5040"/>
         </w:tabs>
-      </w:pPr>
+        <w:rPr>
+          <w:rFonts w:ascii="Lucida Console" w:hAnsi="Lucida Console" w:cs="Lucida Console"/>
+          <w:sz w:val="18"/>
+          <w:szCs w:val="18"/>
+        </w:rPr>
+      </w:pPr>
+      <w:proofErr w:type="spellStart"/>
+      <w:r>
+        <w:rPr>
+          <w:rFonts w:ascii="Lucida Console" w:hAnsi="Lucida Console" w:cs="Lucida Console"/>
+          <w:sz w:val="18"/>
+          <w:szCs w:val="18"/>
+        </w:rPr>
+        <w:t>ssh</w:t>
+      </w:r>
+      <w:proofErr w:type="spellEnd"/>
+      <w:r>
+        <w:rPr>
+          <w:rFonts w:ascii="Lucida Console" w:hAnsi="Lucida Console" w:cs="Lucida Console"/>
+          <w:sz w:val="18"/>
+          <w:szCs w:val="18"/>
+        </w:rPr>
+        <w:t xml:space="preserve">-keygen -t </w:t>
+      </w:r>
+      <w:proofErr w:type="spellStart"/>
+      <w:r>
+        <w:rPr>
+          <w:rFonts w:ascii="Lucida Console" w:hAnsi="Lucida Console" w:cs="Lucida Console"/>
+          <w:sz w:val="18"/>
+          <w:szCs w:val="18"/>
+        </w:rPr>
+        <w:t>rsa</w:t>
+      </w:r>
+      <w:proofErr w:type="spellEnd"/>
+      <w:r>
+        <w:rPr>
+          <w:rFonts w:ascii="Lucida Console" w:hAnsi="Lucida Console" w:cs="Lucida Console"/>
+          <w:sz w:val="18"/>
+          <w:szCs w:val="18"/>
+        </w:rPr>
+        <w:t xml:space="preserve"> -b 4096 -C </w:t>
+      </w:r>
+    </w:p>
+    <w:p>
+      <w:pPr>
+        <w:pStyle w:val="ListParagraph"/>
+        <w:tabs>
+          <w:tab w:val="left" w:pos="5040"/>
+        </w:tabs>
+        <w:rPr>
+          <w:rFonts w:ascii="Lucida Console" w:hAnsi="Lucida Console" w:cs="Lucida Console"/>
+          <w:sz w:val="18"/>
+          <w:szCs w:val="18"/>
+        </w:rPr>
+      </w:pPr>
+      <w:r>
+        <w:rPr>
+          <w:rFonts w:ascii="Lucida Console" w:hAnsi="Lucida Console" w:cs="Lucida Console"/>
+          <w:sz w:val="18"/>
+          <w:szCs w:val="18"/>
+        </w:rPr>
+        <w:t>"qn11174@student.sac.edu"</w:t>
+      </w:r>
+      <w:r>
+        <w:rPr>
+          <w:rFonts w:ascii="Lucida Console" w:hAnsi="Lucida Console" w:cs="Lucida Console"/>
+          <w:sz w:val="18"/>
+          <w:szCs w:val="18"/>
+        </w:rPr>
+        <w:tab/>
+        <w:t xml:space="preserve">generate </w:t>
+      </w:r>
+      <w:proofErr w:type="spellStart"/>
+      <w:r>
+        <w:rPr>
+          <w:rFonts w:ascii="Lucida Console" w:hAnsi="Lucida Console" w:cs="Lucida Console"/>
+          <w:sz w:val="18"/>
+          <w:szCs w:val="18"/>
+        </w:rPr>
+        <w:t>ssh</w:t>
+      </w:r>
+      <w:proofErr w:type="spellEnd"/>
+      <w:r>
+        <w:rPr>
+          <w:rFonts w:ascii="Lucida Console" w:hAnsi="Lucida Console" w:cs="Lucida Console"/>
+          <w:sz w:val="18"/>
+          <w:szCs w:val="18"/>
+        </w:rPr>
+        <w:t xml:space="preserve"> key for comp first time</w:t>
+      </w:r>
+    </w:p>
+    <w:p>
+      <w:pPr>
+        <w:pStyle w:val="ListParagraph"/>
+        <w:numPr>
+          <w:ilvl w:val="0"/>
+          <w:numId w:val="1"/>
+        </w:numPr>
+        <w:tabs>
+          <w:tab w:val="left" w:pos="5040"/>
+        </w:tabs>
+        <w:rPr>
+          <w:rFonts w:ascii="Lucida Console" w:hAnsi="Lucida Console" w:cs="Lucida Console"/>
+          <w:sz w:val="18"/>
+          <w:szCs w:val="18"/>
+        </w:rPr>
+      </w:pPr>
+      <w:r>
+        <w:rPr>
+          <w:rFonts w:ascii="Lucida Console" w:hAnsi="Lucida Console" w:cs="Lucida Console"/>
+          <w:sz w:val="18"/>
+          <w:szCs w:val="18"/>
+        </w:rPr>
+        <w:t>git config –global user.name “&lt;username&gt;”</w:t>
+      </w:r>
+      <w:r>
+        <w:rPr>
+          <w:rFonts w:ascii="Lucida Console" w:hAnsi="Lucida Console" w:cs="Lucida Console"/>
+          <w:sz w:val="18"/>
+          <w:szCs w:val="18"/>
+        </w:rPr>
+        <w:tab/>
+        <w:t xml:space="preserve">add </w:t>
+      </w:r>
+      <w:proofErr w:type="gramStart"/>
+      <w:r>
+        <w:rPr>
+          <w:rFonts w:ascii="Lucida Console" w:hAnsi="Lucida Console" w:cs="Lucida Console"/>
+          <w:sz w:val="18"/>
+          <w:szCs w:val="18"/>
+        </w:rPr>
+        <w:t>user name</w:t>
+      </w:r>
+      <w:proofErr w:type="gramEnd"/>
+      <w:r>
+        <w:rPr>
+          <w:rFonts w:ascii="Lucida Console" w:hAnsi="Lucida Console" w:cs="Lucida Console"/>
+          <w:sz w:val="18"/>
+          <w:szCs w:val="18"/>
+        </w:rPr>
+        <w:t xml:space="preserve"> one time</w:t>
+      </w:r>
+    </w:p>
+    <w:p>
+      <w:pPr>
+        <w:pStyle w:val="ListParagraph"/>
+        <w:numPr>
+          <w:ilvl w:val="0"/>
+          <w:numId w:val="1"/>
+        </w:numPr>
+        <w:tabs>
+          <w:tab w:val="left" w:pos="5040"/>
+        </w:tabs>
+        <w:rPr>
+          <w:rFonts w:ascii="Lucida Console" w:hAnsi="Lucida Console" w:cs="Lucida Console"/>
+          <w:sz w:val="18"/>
+          <w:szCs w:val="18"/>
+        </w:rPr>
+      </w:pPr>
+      <w:r>
+        <w:rPr>
+          <w:rFonts w:ascii="Lucida Console" w:hAnsi="Lucida Console" w:cs="Lucida Console"/>
+          <w:sz w:val="18"/>
+          <w:szCs w:val="18"/>
+        </w:rPr>
+        <w:t xml:space="preserve">git config –global </w:t>
+      </w:r>
+      <w:proofErr w:type="spellStart"/>
+      <w:r>
+        <w:rPr>
+          <w:rFonts w:ascii="Lucida Console" w:hAnsi="Lucida Console" w:cs="Lucida Console"/>
+          <w:sz w:val="18"/>
+          <w:szCs w:val="18"/>
+        </w:rPr>
+        <w:t>user.email</w:t>
+      </w:r>
+      <w:proofErr w:type="spellEnd"/>
+      <w:r>
+        <w:rPr>
+          <w:rFonts w:ascii="Lucida Console" w:hAnsi="Lucida Console" w:cs="Lucida Console"/>
+          <w:sz w:val="18"/>
+          <w:szCs w:val="18"/>
+        </w:rPr>
+        <w:t xml:space="preserve"> “&lt;email&gt;”</w:t>
+      </w:r>
+      <w:r>
+        <w:rPr>
+          <w:rFonts w:ascii="Lucida Console" w:hAnsi="Lucida Console" w:cs="Lucida Console"/>
+          <w:sz w:val="18"/>
+          <w:szCs w:val="18"/>
+        </w:rPr>
+        <w:tab/>
+        <w:t>add email one time</w:t>
+      </w:r>
+    </w:p>
+    <w:p>
+      <w:pPr>
+        <w:pStyle w:val="ListParagraph"/>
+        <w:numPr>
+          <w:ilvl w:val="0"/>
+          <w:numId w:val="1"/>
+        </w:numPr>
+        <w:tabs>
+          <w:tab w:val="left" w:pos="5040"/>
+        </w:tabs>
+        <w:rPr>
+          <w:rFonts w:ascii="Lucida Console" w:hAnsi="Lucida Console" w:cs="Lucida Console"/>
+          <w:sz w:val="18"/>
+          <w:szCs w:val="18"/>
+        </w:rPr>
+      </w:pPr>
+      <w:r>
+        <w:rPr>
+          <w:rFonts w:ascii="Lucida Console" w:hAnsi="Lucida Console" w:cs="Lucida Console"/>
+          <w:sz w:val="18"/>
+          <w:szCs w:val="18"/>
+        </w:rPr>
+        <w:t>git config –list</w:t>
+      </w:r>
+      <w:r>
+        <w:rPr>
+          <w:rFonts w:ascii="Lucida Console" w:hAnsi="Lucida Console" w:cs="Lucida Console"/>
+          <w:sz w:val="18"/>
+          <w:szCs w:val="18"/>
+        </w:rPr>
+        <w:tab/>
+        <w:t xml:space="preserve">check log in status </w:t>
+      </w:r>
     </w:p>
     <w:p>
       <w:pPr>
@@ -197,6 +474,100 @@
     </w:sectPr>
   </w:body>
 </w:document>
+</file>
+
+<file path=word/numbering.xml><?xml version="1.0" encoding="utf-8"?>
+<w:numbering xmlns:wpc="http://schemas.microsoft.com/office/word/2010/wordprocessingCanvas" xmlns:cx="http://schemas.microsoft.com/office/drawing/2014/chartex" xmlns:cx1="http://schemas.microsoft.com/office/drawing/2015/9/8/chartex" xmlns:cx2="http://schemas.microsoft.com/office/drawing/2015/10/21/chartex" xmlns:cx3="http://schemas.microsoft.com/office/drawing/2016/5/9/chartex" xmlns:cx4="http://schemas.microsoft.com/office/drawing/2016/5/10/chartex" xmlns:cx5="http://schemas.microsoft.com/office/drawing/2016/5/11/chartex" xmlns:cx6="http://schemas.microsoft.com/office/drawing/2016/5/12/chartex" xmlns:cx7="http://schemas.microsoft.com/office/drawing/2016/5/13/chartex" xmlns:cx8="http://schemas.microsoft.com/office/drawing/2016/5/14/chartex" xmlns:mc="http://schemas.openxmlformats.org/markup-compatibility/2006" xmlns:aink="http://schemas.microsoft.com/office/drawing/2016/ink" xmlns:am3d="http://schemas.microsoft.com/office/drawing/2017/model3d" xmlns:o="urn:schemas-microsoft-com:office:office" xmlns:r="http://schemas.openxmlformats.org/officeDocument/2006/relationships" xmlns:m="http://schemas.openxmlformats.org/officeDocument/2006/math" xmlns:v="urn:schemas-microsoft-com:vml" xmlns:wp14="http://schemas.microsoft.com/office/word/2010/wordprocessingDrawing" xmlns:wp="http://schemas.openxmlformats.org/drawingml/2006/wordprocessingDrawing" xmlns:w10="urn:schemas-microsoft-com:office:word" xmlns:w="http://schemas.openxmlformats.org/wordprocessingml/2006/main" xmlns:w14="http://schemas.microsoft.com/office/word/2010/wordml" xmlns:w15="http://schemas.microsoft.com/office/word/2012/wordml" xmlns:w16cex="http://schemas.microsoft.com/office/word/2018/wordml/cex" xmlns:w16cid="http://schemas.microsoft.com/office/word/2016/wordml/cid" xmlns:w16="http://schemas.microsoft.com/office/word/2018/wordml" xmlns:w16se="http://schemas.microsoft.com/office/word/2015/wordml/symex" xmlns:wpg="http://schemas.microsoft.com/office/word/2010/wordprocessingGroup" xmlns:wpi="http://schemas.microsoft.com/office/word/2010/wordprocessingInk" xmlns:wne="http://schemas.microsoft.com/office/word/2006/wordml" xmlns:wps="http://schemas.microsoft.com/office/word/2010/wordprocessingShape" mc:Ignorable="w14 w15 w16se w16cid w16 w16cex wp14">
+  <w:abstractNum w:abstractNumId="0" w15:restartNumberingAfterBreak="0">
+    <w:nsid w:val="451B4E90"/>
+    <w:multiLevelType w:val="hybridMultilevel"/>
+    <w:tmpl w:val="7C345F7C"/>
+    <w:lvl w:ilvl="0" w:tplc="0409000F">
+      <w:start w:val="1"/>
+      <w:numFmt w:val="decimal"/>
+      <w:lvlText w:val="%1."/>
+      <w:lvlJc w:val="left"/>
+      <w:pPr>
+        <w:ind w:left="720" w:hanging="360"/>
+      </w:pPr>
+    </w:lvl>
+    <w:lvl w:ilvl="1" w:tplc="04090019" w:tentative="1">
+      <w:start w:val="1"/>
+      <w:numFmt w:val="lowerLetter"/>
+      <w:lvlText w:val="%2."/>
+      <w:lvlJc w:val="left"/>
+      <w:pPr>
+        <w:ind w:left="1440" w:hanging="360"/>
+      </w:pPr>
+    </w:lvl>
+    <w:lvl w:ilvl="2" w:tplc="0409001B" w:tentative="1">
+      <w:start w:val="1"/>
+      <w:numFmt w:val="lowerRoman"/>
+      <w:lvlText w:val="%3."/>
+      <w:lvlJc w:val="right"/>
+      <w:pPr>
+        <w:ind w:left="2160" w:hanging="180"/>
+      </w:pPr>
+    </w:lvl>
+    <w:lvl w:ilvl="3" w:tplc="0409000F" w:tentative="1">
+      <w:start w:val="1"/>
+      <w:numFmt w:val="decimal"/>
+      <w:lvlText w:val="%4."/>
+      <w:lvlJc w:val="left"/>
+      <w:pPr>
+        <w:ind w:left="2880" w:hanging="360"/>
+      </w:pPr>
+    </w:lvl>
+    <w:lvl w:ilvl="4" w:tplc="04090019" w:tentative="1">
+      <w:start w:val="1"/>
+      <w:numFmt w:val="lowerLetter"/>
+      <w:lvlText w:val="%5."/>
+      <w:lvlJc w:val="left"/>
+      <w:pPr>
+        <w:ind w:left="3600" w:hanging="360"/>
+      </w:pPr>
+    </w:lvl>
+    <w:lvl w:ilvl="5" w:tplc="0409001B" w:tentative="1">
+      <w:start w:val="1"/>
+      <w:numFmt w:val="lowerRoman"/>
+      <w:lvlText w:val="%6."/>
+      <w:lvlJc w:val="right"/>
+      <w:pPr>
+        <w:ind w:left="4320" w:hanging="180"/>
+      </w:pPr>
+    </w:lvl>
+    <w:lvl w:ilvl="6" w:tplc="0409000F" w:tentative="1">
+      <w:start w:val="1"/>
+      <w:numFmt w:val="decimal"/>
+      <w:lvlText w:val="%7."/>
+      <w:lvlJc w:val="left"/>
+      <w:pPr>
+        <w:ind w:left="5040" w:hanging="360"/>
+      </w:pPr>
+    </w:lvl>
+    <w:lvl w:ilvl="7" w:tplc="04090019" w:tentative="1">
+      <w:start w:val="1"/>
+      <w:numFmt w:val="lowerLetter"/>
+      <w:lvlText w:val="%8."/>
+      <w:lvlJc w:val="left"/>
+      <w:pPr>
+        <w:ind w:left="5760" w:hanging="360"/>
+      </w:pPr>
+    </w:lvl>
+    <w:lvl w:ilvl="8" w:tplc="0409001B" w:tentative="1">
+      <w:start w:val="1"/>
+      <w:numFmt w:val="lowerRoman"/>
+      <w:lvlText w:val="%9."/>
+      <w:lvlJc w:val="right"/>
+      <w:pPr>
+        <w:ind w:left="6480" w:hanging="180"/>
+      </w:pPr>
+    </w:lvl>
+  </w:abstractNum>
+  <w:num w:numId="1">
+    <w:abstractNumId w:val="0"/>
+  </w:num>
+</w:numbering>
 </file>
 
 <file path=word/styles.xml><?xml version="1.0" encoding="utf-8"?>
@@ -625,6 +996,40 @@
     <w:semiHidden/>
     <w:unhideWhenUsed/>
   </w:style>
+  <w:style w:type="character" w:styleId="Hyperlink">
+    <w:name w:val="Hyperlink"/>
+    <w:basedOn w:val="DefaultParagraphFont"/>
+    <w:uiPriority w:val="99"/>
+    <w:unhideWhenUsed/>
+    <w:rsid w:val="00E97C68"/>
+    <w:rPr>
+      <w:color w:val="0563C1" w:themeColor="hyperlink"/>
+      <w:u w:val="single"/>
+    </w:rPr>
+  </w:style>
+  <w:style w:type="character" w:styleId="UnresolvedMention">
+    <w:name w:val="Unresolved Mention"/>
+    <w:basedOn w:val="DefaultParagraphFont"/>
+    <w:uiPriority w:val="99"/>
+    <w:semiHidden/>
+    <w:unhideWhenUsed/>
+    <w:rsid w:val="00E97C68"/>
+    <w:rPr>
+      <w:color w:val="605E5C"/>
+      <w:shd w:val="clear" w:color="auto" w:fill="E1DFDD"/>
+    </w:rPr>
+  </w:style>
+  <w:style w:type="paragraph" w:styleId="ListParagraph">
+    <w:name w:val="List Paragraph"/>
+    <w:basedOn w:val="Normal"/>
+    <w:uiPriority w:val="34"/>
+    <w:qFormat/>
+    <w:rsid w:val="00E97C68"/>
+    <w:pPr>
+      <w:ind w:left="720"/>
+      <w:contextualSpacing/>
+    </w:pPr>
+  </w:style>
 </w:styles>
 </file>
 
@@ -924,6 +1329,21 @@
 </file>
 
 <file path=customXml/item1.xml><?xml version="1.0" encoding="utf-8"?>
+<p:properties xmlns:p="http://schemas.microsoft.com/office/2006/metadata/properties" xmlns:xsi="http://www.w3.org/2001/XMLSchema-instance" xmlns:pc="http://schemas.microsoft.com/office/infopath/2007/PartnerControls">
+  <documentManagement/>
+</p:properties>
+</file>
+
+<file path=customXml/item2.xml><?xml version="1.0" encoding="utf-8"?>
+<?mso-contentType ?>
+<FormTemplates xmlns="http://schemas.microsoft.com/sharepoint/v3/contenttype/forms">
+  <Display>DocumentLibraryForm</Display>
+  <Edit>DocumentLibraryForm</Edit>
+  <New>DocumentLibraryForm</New>
+</FormTemplates>
+</file>
+
+<file path=customXml/item3.xml><?xml version="1.0" encoding="utf-8"?>
 <ct:contentTypeSchema xmlns:ct="http://schemas.microsoft.com/office/2006/metadata/contentType" xmlns:ma="http://schemas.microsoft.com/office/2006/metadata/properties/metaAttributes" ct:_="" ma:_="" ma:contentTypeName="Document" ma:contentTypeID="0x010100BF0AD7A6083D8D48BF55835906669B40" ma:contentTypeVersion="13" ma:contentTypeDescription="Create a new document." ma:contentTypeScope="" ma:versionID="d0aa9aef946689c3dca0d0345d56eb5f">
   <xsd:schema xmlns:xsd="http://www.w3.org/2001/XMLSchema" xmlns:xs="http://www.w3.org/2001/XMLSchema" xmlns:p="http://schemas.microsoft.com/office/2006/metadata/properties" xmlns:ns3="8fde416d-317b-443b-bfcf-cba901f07b8b" xmlns:ns4="671c424d-ea70-4726-bdb9-6057fe64db31" targetNamespace="http://schemas.microsoft.com/office/2006/metadata/properties" ma:root="true" ma:fieldsID="59ac98a0a8c1f7df847d5a76c3e3c151" ns3:_="" ns4:_="">
     <xsd:import namespace="8fde416d-317b-443b-bfcf-cba901f07b8b"/>
@@ -1146,22 +1566,24 @@
 </ct:contentTypeSchema>
 </file>
 
-<file path=customXml/item2.xml><?xml version="1.0" encoding="utf-8"?>
-<?mso-contentType ?>
-<FormTemplates xmlns="http://schemas.microsoft.com/sharepoint/v3/contenttype/forms">
-  <Display>DocumentLibraryForm</Display>
-  <Edit>DocumentLibraryForm</Edit>
-  <New>DocumentLibraryForm</New>
-</FormTemplates>
+<file path=customXml/itemProps1.xml><?xml version="1.0" encoding="utf-8"?>
+<ds:datastoreItem xmlns:ds="http://schemas.openxmlformats.org/officeDocument/2006/customXml" ds:itemID="{F9267F70-12BA-4317-BCBB-DC6890324828}">
+  <ds:schemaRefs>
+    <ds:schemaRef ds:uri="http://schemas.microsoft.com/office/2006/metadata/properties"/>
+    <ds:schemaRef ds:uri="http://schemas.microsoft.com/office/infopath/2007/PartnerControls"/>
+  </ds:schemaRefs>
+</ds:datastoreItem>
 </file>
 
-<file path=customXml/item3.xml><?xml version="1.0" encoding="utf-8"?>
-<p:properties xmlns:p="http://schemas.microsoft.com/office/2006/metadata/properties" xmlns:xsi="http://www.w3.org/2001/XMLSchema-instance" xmlns:pc="http://schemas.microsoft.com/office/infopath/2007/PartnerControls">
-  <documentManagement/>
-</p:properties>
+<file path=customXml/itemProps2.xml><?xml version="1.0" encoding="utf-8"?>
+<ds:datastoreItem xmlns:ds="http://schemas.openxmlformats.org/officeDocument/2006/customXml" ds:itemID="{88500F57-B3B3-4718-B996-F37C1F137D1F}">
+  <ds:schemaRefs>
+    <ds:schemaRef ds:uri="http://schemas.microsoft.com/sharepoint/v3/contenttype/forms"/>
+  </ds:schemaRefs>
+</ds:datastoreItem>
 </file>
 
-<file path=customXml/itemProps1.xml><?xml version="1.0" encoding="utf-8"?>
+<file path=customXml/itemProps3.xml><?xml version="1.0" encoding="utf-8"?>
 <ds:datastoreItem xmlns:ds="http://schemas.openxmlformats.org/officeDocument/2006/customXml" ds:itemID="{76248E16-6AA5-4E7C-BB48-21C94152C2E8}">
   <ds:schemaRefs>
     <ds:schemaRef ds:uri="http://schemas.microsoft.com/office/2006/metadata/contentType"/>
@@ -1178,21 +1600,4 @@
     <ds:schemaRef ds:uri="http://schemas.microsoft.com/internal/obd"/>
   </ds:schemaRefs>
 </ds:datastoreItem>
-</file>
-
-<file path=customXml/itemProps2.xml><?xml version="1.0" encoding="utf-8"?>
-<ds:datastoreItem xmlns:ds="http://schemas.openxmlformats.org/officeDocument/2006/customXml" ds:itemID="{88500F57-B3B3-4718-B996-F37C1F137D1F}">
-  <ds:schemaRefs>
-    <ds:schemaRef ds:uri="http://schemas.microsoft.com/sharepoint/v3/contenttype/forms"/>
-  </ds:schemaRefs>
-</ds:datastoreItem>
-</file>
-
-<file path=customXml/itemProps3.xml><?xml version="1.0" encoding="utf-8"?>
-<ds:datastoreItem xmlns:ds="http://schemas.openxmlformats.org/officeDocument/2006/customXml" ds:itemID="{F9267F70-12BA-4317-BCBB-DC6890324828}">
-  <ds:schemaRefs>
-    <ds:schemaRef ds:uri="http://schemas.microsoft.com/office/2006/metadata/properties"/>
-    <ds:schemaRef ds:uri="http://schemas.microsoft.com/office/infopath/2007/PartnerControls"/>
-  </ds:schemaRefs>
-</ds:datastoreItem>
 </file>
</xml_diff>